<commit_message>
New translations 01_Game of Life Subtitles - in .srt (corrected).docx (Swahili, Kenya)
</commit_message>
<xml_diff>
--- a/video_subtitles/translation/swa/01_Game of Life Subtitles - in .srt (corrected).docx
+++ b/video_subtitles/translation/swa/01_Game of Life Subtitles - in .srt (corrected).docx
@@ -66,7 +66,7 @@
           <w:sz w:val="22"/>
           <w:shd w:fill="auto" w:val="clear"/>
         </w:rPr>
-        <w:t>[Music]</w:t>
+        <w:t>[Muziki]</w:t>
       </w:r>
     </w:p>
     <w:p>
@@ -133,7 +133,7 @@
           <w:sz w:val="22"/>
           <w:shd w:fill="auto" w:val="clear"/>
         </w:rPr>
-        <w:t xml:space="preserve">hello and welcome to this presentation</w:t>
+        <w:t xml:space="preserve">habari na karibu kwa mada hii</w:t>
       </w:r>
     </w:p>
     <w:p>
@@ -200,7 +200,7 @@
           <w:sz w:val="22"/>
           <w:shd w:fill="auto" w:val="clear"/>
         </w:rPr>
-        <w:t xml:space="preserve">on John Conway's</w:t>
+        <w:t xml:space="preserve">juu ya John Conway</w:t>
       </w:r>
     </w:p>
     <w:p>
@@ -267,7 +267,7 @@
           <w:sz w:val="22"/>
           <w:shd w:fill="auto" w:val="clear"/>
         </w:rPr>
-        <w:t xml:space="preserve">Game of Life </w:t>
+        <w:t xml:space="preserve">Mchezo wa Maisha </w:t>
       </w:r>
     </w:p>
     <w:p>
@@ -334,7 +334,7 @@
           <w:sz w:val="22"/>
           <w:shd w:fill="auto" w:val="clear"/>
         </w:rPr>
-        <w:t xml:space="preserve">The game of life is a</w:t>
+        <w:t xml:space="preserve">Mchezo wa maisha ni</w:t>
       </w:r>
     </w:p>
     <w:p>
@@ -401,7 +401,7 @@
           <w:sz w:val="22"/>
           <w:shd w:fill="auto" w:val="clear"/>
         </w:rPr>
-        <w:t xml:space="preserve">The game of life is a cellular automation</w:t>
+        <w:t xml:space="preserve">Mchezo wa maisha ni otomatiki ya rununu</w:t>
       </w:r>
     </w:p>
     <w:p>
@@ -468,7 +468,7 @@
           <w:sz w:val="22"/>
           <w:shd w:fill="auto" w:val="clear"/>
         </w:rPr>
-        <w:t xml:space="preserve">cellular automation</w:t>
+        <w:t xml:space="preserve">otomatiki ya seli</w:t>
       </w:r>
     </w:p>
     <w:p>
@@ -535,7 +535,7 @@
           <w:sz w:val="22"/>
           <w:shd w:fill="auto" w:val="clear"/>
         </w:rPr>
-        <w:t xml:space="preserve">invented by a Cambridge Mathematician</w:t>
+        <w:t xml:space="preserve">ilivumbuliwa na mwanahisabati wa Cambridge</w:t>
       </w:r>
     </w:p>
     <w:p>
@@ -669,33 +669,33 @@
           <w:sz w:val="22"/>
           <w:shd w:fill="auto" w:val="clear"/>
         </w:rPr>
-        <w:t xml:space="preserve">This game consists of a collection of</w:t>
-      </w:r>
-    </w:p>
-    <w:p>
-      <w:pPr>
-        <w:spacing w:before="0" w:after="0" w:line="240"/>
-        <w:ind w:right="0" w:left="0" w:firstLine="0"/>
-        <w:jc w:val="left"/>
-        <w:rPr>
-          <w:rFonts w:ascii="Courier New" w:hAnsi="Courier New" w:cs="Courier New" w:eastAsia="Courier New"/>
-          <w:color w:val="auto"/>
-          <w:spacing w:val="0"/>
-          <w:position w:val="0"/>
-          <w:sz w:val="22"/>
-          <w:shd w:fill="auto" w:val="clear"/>
-        </w:rPr>
-      </w:pPr>
-      <w:r>
-        <w:rPr>
-          <w:rFonts w:ascii="Courier New" w:hAnsi="Courier New" w:cs="Courier New" w:eastAsia="Courier New"/>
-          <w:color w:val="auto"/>
-          <w:spacing w:val="0"/>
-          <w:position w:val="0"/>
-          <w:sz w:val="22"/>
-          <w:shd w:fill="auto" w:val="clear"/>
-        </w:rPr>
-        <w:t>cells</w:t>
+        <w:t xml:space="preserve">Mchezo huu una mkusanyiko wa</w:t>
+      </w:r>
+    </w:p>
+    <w:p>
+      <w:pPr>
+        <w:spacing w:before="0" w:after="0" w:line="240"/>
+        <w:ind w:right="0" w:left="0" w:firstLine="0"/>
+        <w:jc w:val="left"/>
+        <w:rPr>
+          <w:rFonts w:ascii="Courier New" w:hAnsi="Courier New" w:cs="Courier New" w:eastAsia="Courier New"/>
+          <w:color w:val="auto"/>
+          <w:spacing w:val="0"/>
+          <w:position w:val="0"/>
+          <w:sz w:val="22"/>
+          <w:shd w:fill="auto" w:val="clear"/>
+        </w:rPr>
+      </w:pPr>
+      <w:r>
+        <w:rPr>
+          <w:rFonts w:ascii="Courier New" w:hAnsi="Courier New" w:cs="Courier New" w:eastAsia="Courier New"/>
+          <w:color w:val="auto"/>
+          <w:spacing w:val="0"/>
+          <w:position w:val="0"/>
+          <w:sz w:val="22"/>
+          <w:shd w:fill="auto" w:val="clear"/>
+        </w:rPr>
+        <w:t>seli</w:t>
       </w:r>
     </w:p>
     <w:p>
@@ -762,7 +762,7 @@
           <w:sz w:val="22"/>
           <w:shd w:fill="auto" w:val="clear"/>
         </w:rPr>
-        <w:t>cells</w:t>
+        <w:t>seli</w:t>
       </w:r>
     </w:p>
     <w:p>
@@ -829,7 +829,7 @@
           <w:sz w:val="22"/>
           <w:shd w:fill="auto" w:val="clear"/>
         </w:rPr>
-        <w:t xml:space="preserve">based on a few mathematical rules</w:t>
+        <w:t xml:space="preserve">kwa kuzingatia sheria chache za hisabati</w:t>
       </w:r>
     </w:p>
     <w:p>
@@ -896,7 +896,7 @@
           <w:sz w:val="22"/>
           <w:shd w:fill="auto" w:val="clear"/>
         </w:rPr>
-        <w:t xml:space="preserve">The cells can live,</w:t>
+        <w:t xml:space="preserve">Seli zinaweza kuishi,</w:t>
       </w:r>
     </w:p>
     <w:p>
@@ -989,7 +989,7 @@
           <w:sz w:val="22"/>
           <w:shd w:fill="auto" w:val="clear"/>
         </w:rPr>
-        <w:t xml:space="preserve">the cells can die,</w:t>
+        <w:t xml:space="preserve">seli zinaweza kufa,</w:t>
       </w:r>
     </w:p>
     <w:p>
@@ -1082,7 +1082,7 @@
           <w:sz w:val="22"/>
           <w:shd w:fill="auto" w:val="clear"/>
         </w:rPr>
-        <w:t xml:space="preserve">or multiply</w:t>
+        <w:t xml:space="preserve">au kuzidisha</w:t>
       </w:r>
     </w:p>
     <w:p>
@@ -1149,7 +1149,7 @@
           <w:sz w:val="22"/>
           <w:shd w:fill="auto" w:val="clear"/>
         </w:rPr>
-        <w:t xml:space="preserve">Depending on the initial conditions,</w:t>
+        <w:t xml:space="preserve">Kulingana na hali ya awali,</w:t>
       </w:r>
     </w:p>
     <w:p>
@@ -1216,7 +1216,7 @@
           <w:sz w:val="22"/>
           <w:shd w:fill="auto" w:val="clear"/>
         </w:rPr>
-        <w:t xml:space="preserve">the cells form various patterns</w:t>
+        <w:t xml:space="preserve">seli huunda mifumo mbalimbali</w:t>
       </w:r>
     </w:p>
     <w:p>
@@ -1283,7 +1283,7 @@
           <w:sz w:val="22"/>
           <w:shd w:fill="auto" w:val="clear"/>
         </w:rPr>
-        <w:t xml:space="preserve">throughout the course of the game.</w:t>
+        <w:t xml:space="preserve">katika kipindi chote cha mchezo.</w:t>
       </w:r>
     </w:p>
     <w:p>
@@ -1350,7 +1350,7 @@
           <w:sz w:val="22"/>
           <w:shd w:fill="auto" w:val="clear"/>
         </w:rPr>
-        <w:t xml:space="preserve">Now, let's have a look at the rules of the game.</w:t>
+        <w:t xml:space="preserve">Sasa hebu tuangalie sheria za mchezo.</w:t>
       </w:r>
     </w:p>
     <w:p>
@@ -1417,7 +1417,7 @@
           <w:sz w:val="22"/>
           <w:shd w:fill="auto" w:val="clear"/>
         </w:rPr>
-        <w:t xml:space="preserve">This game consists of 4 rules that</w:t>
+        <w:t xml:space="preserve">Mchezo huu una sheria 4 ambazo</w:t>
       </w:r>
     </w:p>
     <w:p>
@@ -1484,7 +1484,7 @@
           <w:sz w:val="22"/>
           <w:shd w:fill="auto" w:val="clear"/>
         </w:rPr>
-        <w:t xml:space="preserve">determine if a cell lives,</w:t>
+        <w:t xml:space="preserve">kuamua ikiwa seli inaishi,</w:t>
       </w:r>
     </w:p>
     <w:p>
@@ -1551,7 +1551,7 @@
           <w:sz w:val="22"/>
           <w:shd w:fill="auto" w:val="clear"/>
         </w:rPr>
-        <w:t xml:space="preserve">or dies.</w:t>
+        <w:t xml:space="preserve">au kufa.</w:t>
       </w:r>
     </w:p>
     <w:p>
@@ -1618,7 +1618,7 @@
           <w:sz w:val="22"/>
           <w:shd w:fill="auto" w:val="clear"/>
         </w:rPr>
-        <w:t xml:space="preserve">All depends</w:t>
+        <w:t xml:space="preserve">Yote inategemea</w:t>
       </w:r>
     </w:p>
     <w:p>
@@ -1685,7 +1685,7 @@
           <w:sz w:val="22"/>
           <w:shd w:fill="auto" w:val="clear"/>
         </w:rPr>
-        <w:t xml:space="preserve">on how many of that cell's neighbors are alive</w:t>
+        <w:t xml:space="preserve">juu ya ni majirani wangapi wa seli hiyo wako hai</w:t>
       </w:r>
     </w:p>
     <w:p>
@@ -1752,7 +1752,7 @@
           <w:sz w:val="22"/>
           <w:shd w:fill="auto" w:val="clear"/>
         </w:rPr>
-        <w:t xml:space="preserve">The first rule;</w:t>
+        <w:t xml:space="preserve">Kanuni ya kwanza;</w:t>
       </w:r>
     </w:p>
     <w:p>
@@ -1819,7 +1819,7 @@
           <w:sz w:val="22"/>
           <w:shd w:fill="auto" w:val="clear"/>
         </w:rPr>
-        <w:t xml:space="preserve">On birth</w:t>
+        <w:t xml:space="preserve">Juu ya kuzaliwa</w:t>
       </w:r>
     </w:p>
     <w:p>
@@ -1886,7 +1886,7 @@
           <w:sz w:val="22"/>
           <w:shd w:fill="auto" w:val="clear"/>
         </w:rPr>
-        <w:t xml:space="preserve">Now, on the </w:t>
+        <w:t xml:space="preserve">Sasa, siku ya </w:t>
       </w:r>
       <w:r>
         <w:rPr>
@@ -1898,7 +1898,7 @@
           <w:sz w:val="22"/>
           <w:shd w:fill="auto" w:val="clear"/>
         </w:rPr>
-        <w:t xml:space="preserve">birth of a cell</w:t>
+        <w:t xml:space="preserve">kuzaliwa kwa seli</w:t>
       </w:r>
       <w:r>
         <w:rPr>
@@ -1977,7 +1977,7 @@
           <w:sz w:val="22"/>
           <w:shd w:fill="auto" w:val="clear"/>
         </w:rPr>
-        <w:t xml:space="preserve">Each dead cell adjacent to exactly three live neighbors</w:t>
+        <w:t xml:space="preserve">Kila seli iliyokufa karibu na majirani watatu hai</w:t>
       </w:r>
     </w:p>
     <w:p>
@@ -2045,7 +2045,7 @@
           <w:sz w:val="22"/>
           <w:shd w:fill="auto" w:val="clear"/>
         </w:rPr>
-        <w:t xml:space="preserve">will become live in the next generation</w:t>
+        <w:t xml:space="preserve">itakuwa live katika kizazi kijacho</w:t>
       </w:r>
     </w:p>
     <w:p>
@@ -2113,7 +2113,7 @@
           <w:sz w:val="22"/>
           <w:shd w:fill="auto" w:val="clear"/>
         </w:rPr>
-        <w:t xml:space="preserve">for example</w:t>
+        <w:t xml:space="preserve">kwa mfano</w:t>
       </w:r>
     </w:p>
     <w:p>
@@ -2180,7 +2180,7 @@
           <w:sz w:val="22"/>
           <w:shd w:fill="auto" w:val="clear"/>
         </w:rPr>
-        <w:t xml:space="preserve">Let us use the grid here,</w:t>
+        <w:t xml:space="preserve">Wacha tutumie gridi hapa,</w:t>
       </w:r>
     </w:p>
     <w:p>
@@ -2247,7 +2247,7 @@
           <w:sz w:val="22"/>
           <w:shd w:fill="auto" w:val="clear"/>
         </w:rPr>
-        <w:t xml:space="preserve">Using yellow post it</w:t>
+        <w:t xml:space="preserve">Kwa kutumia njano post yake</w:t>
       </w:r>
     </w:p>
     <w:p>
@@ -2314,7 +2314,7 @@
           <w:sz w:val="22"/>
           <w:shd w:fill="auto" w:val="clear"/>
         </w:rPr>
-        <w:t xml:space="preserve">to represent a live cell,</w:t>
+        <w:t xml:space="preserve">kuwakilisha seli hai,</w:t>
       </w:r>
     </w:p>
     <w:p>
@@ -2381,7 +2381,7 @@
           <w:sz w:val="22"/>
           <w:shd w:fill="auto" w:val="clear"/>
         </w:rPr>
-        <w:t xml:space="preserve">a no post it</w:t>
+        <w:t xml:space="preserve">hakuna post yake</w:t>
       </w:r>
     </w:p>
     <w:p>
@@ -2448,7 +2448,7 @@
           <w:sz w:val="22"/>
           <w:shd w:fill="auto" w:val="clear"/>
         </w:rPr>
-        <w:t xml:space="preserve">to represent a dead cell,</w:t>
+        <w:t xml:space="preserve">kuwakilisha seli iliyokufa,</w:t>
       </w:r>
     </w:p>
     <w:p>
@@ -2515,7 +2515,7 @@
           <w:sz w:val="22"/>
           <w:shd w:fill="auto" w:val="clear"/>
         </w:rPr>
-        <w:t xml:space="preserve">and a blue post it</w:t>
+        <w:t xml:space="preserve">na chapisho la bluu</w:t>
       </w:r>
     </w:p>
     <w:p>
@@ -2582,7 +2582,7 @@
           <w:sz w:val="22"/>
           <w:shd w:fill="auto" w:val="clear"/>
         </w:rPr>
-        <w:t xml:space="preserve">to underline a newborn cell</w:t>
+        <w:t xml:space="preserve">kupigia mstari kiini kilichozaliwa</w:t>
       </w:r>
     </w:p>
     <w:p>
@@ -2649,7 +2649,7 @@
           <w:sz w:val="22"/>
           <w:shd w:fill="auto" w:val="clear"/>
         </w:rPr>
-        <w:t xml:space="preserve">which then just becomes</w:t>
+        <w:t xml:space="preserve">ambayo basi inakuwa tu</w:t>
       </w:r>
     </w:p>
     <w:p>
@@ -2716,7 +2716,7 @@
           <w:sz w:val="22"/>
           <w:shd w:fill="auto" w:val="clear"/>
         </w:rPr>
-        <w:t xml:space="preserve">a normal cell in yellow</w:t>
+        <w:t xml:space="preserve">seli ya kawaida katika njano</w:t>
       </w:r>
     </w:p>
     <w:p>
@@ -2784,7 +2784,7 @@
           <w:sz w:val="22"/>
           <w:shd w:fill="auto" w:val="clear"/>
         </w:rPr>
-        <w:t xml:space="preserve">for example</w:t>
+        <w:t xml:space="preserve">kwa mfano</w:t>
       </w:r>
     </w:p>
     <w:p>
@@ -2851,7 +2851,7 @@
           <w:sz w:val="22"/>
           <w:shd w:fill="auto" w:val="clear"/>
         </w:rPr>
-        <w:t xml:space="preserve">if we have cells</w:t>
+        <w:t xml:space="preserve">ikiwa tuna seli</w:t>
       </w:r>
     </w:p>
     <w:p>
@@ -2918,7 +2918,7 @@
           <w:sz w:val="22"/>
           <w:shd w:fill="auto" w:val="clear"/>
         </w:rPr>
-        <w:t xml:space="preserve">In this configuration</w:t>
+        <w:t xml:space="preserve">Katika usanidi huu</w:t>
       </w:r>
     </w:p>
     <w:p>
@@ -2986,7 +2986,7 @@
           <w:sz w:val="22"/>
           <w:shd w:fill="auto" w:val="clear"/>
         </w:rPr>
-        <w:t xml:space="preserve">The rule states that</w:t>
+        <w:t xml:space="preserve">Kanuni inasema hivyo</w:t>
       </w:r>
     </w:p>
     <w:p>
@@ -3054,7 +3054,7 @@
           <w:sz w:val="22"/>
           <w:shd w:fill="auto" w:val="clear"/>
         </w:rPr>
-        <w:t xml:space="preserve">Each dead cell adjacent to three live neighbors</w:t>
+        <w:t xml:space="preserve">Kila seli iliyokufa karibu na majirani watatu hai</w:t>
       </w:r>
     </w:p>
     <w:p>
@@ -3122,7 +3122,7 @@
           <w:sz w:val="22"/>
           <w:shd w:fill="auto" w:val="clear"/>
         </w:rPr>
-        <w:t xml:space="preserve">will become live in the next generation.</w:t>
+        <w:t xml:space="preserve">itakuwa live katika kizazi kijacho.</w:t>
       </w:r>
     </w:p>
     <w:p>
@@ -3189,7 +3189,7 @@
           <w:sz w:val="22"/>
           <w:shd w:fill="auto" w:val="clear"/>
         </w:rPr>
-        <w:t xml:space="preserve">Now in this case the neighbors mean</w:t>
+        <w:t xml:space="preserve">Sasa katika kesi hii majirani wanamaanisha</w:t>
       </w:r>
     </w:p>
     <w:p>
@@ -3256,7 +3256,7 @@
           <w:sz w:val="22"/>
           <w:shd w:fill="auto" w:val="clear"/>
         </w:rPr>
-        <w:t xml:space="preserve">left, right, </w:t>
+        <w:t xml:space="preserve">kushoto kulia, </w:t>
       </w:r>
     </w:p>
     <w:p>
@@ -3323,7 +3323,7 @@
           <w:sz w:val="22"/>
           <w:shd w:fill="auto" w:val="clear"/>
         </w:rPr>
-        <w:t xml:space="preserve">to the top, to the bottom</w:t>
+        <w:t xml:space="preserve">juu, hadi chini</w:t>
       </w:r>
     </w:p>
     <w:p>
@@ -3390,7 +3390,7 @@
           <w:sz w:val="22"/>
           <w:shd w:fill="auto" w:val="clear"/>
         </w:rPr>
-        <w:t xml:space="preserve">and diagonal.</w:t>
+        <w:t xml:space="preserve">na diagonal.</w:t>
       </w:r>
     </w:p>
     <w:p>
@@ -3457,7 +3457,7 @@
           <w:sz w:val="22"/>
           <w:shd w:fill="auto" w:val="clear"/>
         </w:rPr>
-        <w:t xml:space="preserve">In this configuration we only</w:t>
+        <w:t xml:space="preserve">Katika usanidi huu sisi tu</w:t>
       </w:r>
     </w:p>
     <w:p>
@@ -3524,7 +3524,7 @@
           <w:sz w:val="22"/>
           <w:shd w:fill="auto" w:val="clear"/>
         </w:rPr>
-        <w:t xml:space="preserve">have one dead neighbor that is</w:t>
+        <w:t xml:space="preserve">kuwa na jirani mmoja aliyekufa yaani</w:t>
       </w:r>
     </w:p>
     <w:p>
@@ -3591,7 +3591,7 @@
           <w:sz w:val="22"/>
           <w:shd w:fill="auto" w:val="clear"/>
         </w:rPr>
-        <w:t xml:space="preserve">adjacent to three live neighbors</w:t>
+        <w:t xml:space="preserve">karibu na majirani watatu hai</w:t>
       </w:r>
     </w:p>
     <w:p>
@@ -3658,7 +3658,7 @@
           <w:sz w:val="22"/>
           <w:shd w:fill="auto" w:val="clear"/>
         </w:rPr>
-        <w:t xml:space="preserve">and that is here</w:t>
+        <w:t xml:space="preserve">na hiyo hapa</w:t>
       </w:r>
     </w:p>
     <w:p>
@@ -3725,7 +3725,7 @@
           <w:sz w:val="22"/>
           <w:shd w:fill="auto" w:val="clear"/>
         </w:rPr>
-        <w:t xml:space="preserve">so we have one new born </w:t>
+        <w:t xml:space="preserve">kwa hivyo tuna mtoto mmoja aliyezaliwa </w:t>
       </w:r>
     </w:p>
     <w:p>
@@ -3792,7 +3792,7 @@
           <w:sz w:val="22"/>
           <w:shd w:fill="auto" w:val="clear"/>
         </w:rPr>
-        <w:t xml:space="preserve">which then becomes live</w:t>
+        <w:t xml:space="preserve">ambayo baadaye inakuwa hai</w:t>
       </w:r>
     </w:p>
     <w:p>
@@ -3859,7 +3859,7 @@
           <w:sz w:val="22"/>
           <w:shd w:fill="auto" w:val="clear"/>
         </w:rPr>
-        <w:t xml:space="preserve">in the next generation.</w:t>
+        <w:t xml:space="preserve">katika kizazi kijacho.</w:t>
       </w:r>
     </w:p>
     <w:p>
@@ -3926,7 +3926,7 @@
           <w:sz w:val="22"/>
           <w:shd w:fill="auto" w:val="clear"/>
         </w:rPr>
-        <w:t xml:space="preserve">The next rule on </w:t>
+        <w:t xml:space="preserve">Sheria inayofuata </w:t>
       </w:r>
     </w:p>
     <w:p>
@@ -3994,7 +3994,7 @@
           <w:sz w:val="22"/>
           <w:shd w:fill="auto" w:val="clear"/>
         </w:rPr>
-        <w:t xml:space="preserve">death by isolation</w:t>
+        <w:t xml:space="preserve">kifo kwa kutengwa</w:t>
       </w:r>
     </w:p>
     <w:p>
@@ -4062,7 +4062,7 @@
           <w:sz w:val="22"/>
           <w:shd w:fill="auto" w:val="clear"/>
         </w:rPr>
-        <w:t xml:space="preserve">states that</w:t>
+        <w:t xml:space="preserve">inasema kwamba</w:t>
       </w:r>
     </w:p>
     <w:p>
@@ -4130,7 +4130,7 @@
           <w:sz w:val="22"/>
           <w:shd w:fill="auto" w:val="clear"/>
         </w:rPr>
-        <w:t xml:space="preserve">Each live cell with one or few live neighbors will die in the next generation.</w:t>
+        <w:t xml:space="preserve">Kila seli hai iliyo na jirani mmoja au wachache hai itakufa katika kizazi kijacho.</w:t>
       </w:r>
     </w:p>
     <w:p>
@@ -4197,7 +4197,7 @@
           <w:sz w:val="22"/>
           <w:shd w:fill="auto" w:val="clear"/>
         </w:rPr>
-        <w:t xml:space="preserve">Now, let's look at the cell neighboring</w:t>
+        <w:t xml:space="preserve">Sasa, hebu tuangalie kiini jirani</w:t>
       </w:r>
     </w:p>
     <w:p>
@@ -4264,7 +4264,7 @@
           <w:sz w:val="22"/>
           <w:shd w:fill="auto" w:val="clear"/>
         </w:rPr>
-        <w:t xml:space="preserve">one live cell</w:t>
+        <w:t xml:space="preserve">seli moja hai</w:t>
       </w:r>
     </w:p>
     <w:p>
@@ -4331,7 +4331,7 @@
           <w:sz w:val="22"/>
           <w:shd w:fill="auto" w:val="clear"/>
         </w:rPr>
-        <w:t xml:space="preserve">with the remaining neighbors dead.</w:t>
+        <w:t xml:space="preserve">huku majirani waliobaki wakiwa wamekufa.</w:t>
       </w:r>
     </w:p>
     <w:p>
@@ -4424,7 +4424,7 @@
           <w:sz w:val="22"/>
           <w:shd w:fill="auto" w:val="clear"/>
         </w:rPr>
-        <w:t xml:space="preserve">Applying the rules,</w:t>
+        <w:t xml:space="preserve">Kutumia kanuni,</w:t>
       </w:r>
     </w:p>
     <w:p>
@@ -4491,7 +4491,7 @@
           <w:sz w:val="22"/>
           <w:shd w:fill="auto" w:val="clear"/>
         </w:rPr>
-        <w:t xml:space="preserve">this cell,</w:t>
+        <w:t xml:space="preserve">seli hii,</w:t>
       </w:r>
     </w:p>
     <w:p>
@@ -4558,7 +4558,7 @@
           <w:sz w:val="22"/>
           <w:shd w:fill="auto" w:val="clear"/>
         </w:rPr>
-        <w:t xml:space="preserve">dies because it is isolated.</w:t>
+        <w:t xml:space="preserve">hufa kwa sababu imetengwa.</w:t>
       </w:r>
     </w:p>
     <w:p>
@@ -4625,7 +4625,7 @@
           <w:sz w:val="22"/>
           <w:shd w:fill="auto" w:val="clear"/>
         </w:rPr>
-        <w:t xml:space="preserve">because there are only two cells alive</w:t>
+        <w:t xml:space="preserve">kwa sababu kuna seli mbili tu zilizo hai</w:t>
       </w:r>
     </w:p>
     <w:p>
@@ -4692,7 +4692,7 @@
           <w:sz w:val="22"/>
           <w:shd w:fill="auto" w:val="clear"/>
         </w:rPr>
-        <w:t xml:space="preserve">Because there are only two cells alive</w:t>
+        <w:t xml:space="preserve">Kwa sababu kuna seli mbili tu zilizo hai</w:t>
       </w:r>
     </w:p>
     <w:p>
@@ -4759,7 +4759,7 @@
           <w:sz w:val="22"/>
           <w:shd w:fill="auto" w:val="clear"/>
         </w:rPr>
-        <w:t xml:space="preserve">in the board with only one</w:t>
+        <w:t xml:space="preserve">kwenye bodi na moja tu</w:t>
       </w:r>
     </w:p>
     <w:p>
@@ -4826,7 +4826,7 @@
           <w:sz w:val="22"/>
           <w:shd w:fill="auto" w:val="clear"/>
         </w:rPr>
-        <w:t xml:space="preserve">live neighbor,</w:t>
+        <w:t xml:space="preserve">jirani kuishi,</w:t>
       </w:r>
     </w:p>
     <w:p>
@@ -6250,7 +6250,7 @@
           <w:sz w:val="22"/>
           <w:shd w:fill="auto" w:val="clear"/>
         </w:rPr>
-        <w:t xml:space="preserve">Applying the rules,</w:t>
+        <w:t xml:space="preserve">Kutumia kanuni,</w:t>
       </w:r>
     </w:p>
     <w:p>
@@ -7658,7 +7658,7 @@
           <w:sz w:val="22"/>
           <w:shd w:fill="auto" w:val="clear"/>
         </w:rPr>
-        <w:t>Why?</w:t>
+        <w:t>Mbona?</w:t>
       </w:r>
     </w:p>
     <w:p>
@@ -8303,7 +8303,7 @@
           <w:sz w:val="22"/>
           <w:shd w:fill="auto" w:val="clear"/>
         </w:rPr>
-        <w:t xml:space="preserve">for example </w:t>
+        <w:t xml:space="preserve">kwa mfano </w:t>
       </w:r>
     </w:p>
     <w:p>
@@ -11583,7 +11583,7 @@
           <w:sz w:val="22"/>
           <w:shd w:fill="auto" w:val="clear"/>
         </w:rPr>
-        <w:t xml:space="preserve">Applying the rules,</w:t>
+        <w:t xml:space="preserve">Kutumia kanuni,</w:t>
       </w:r>
     </w:p>
     <w:p>

</xml_diff>

<commit_message>
New translations 01_Game of Life Subtitles - in .srt (corrected).docx (Swahili, Tanzania)
</commit_message>
<xml_diff>
--- a/video_subtitles/translation/swa/01_Game of Life Subtitles - in .srt (corrected).docx
+++ b/video_subtitles/translation/swa/01_Game of Life Subtitles - in .srt (corrected).docx
@@ -66,7 +66,7 @@
           <w:sz w:val="22"/>
           <w:shd w:fill="auto" w:val="clear"/>
         </w:rPr>
-        <w:t>[Muziki]</w:t>
+        <w:t>[Music]</w:t>
       </w:r>
     </w:p>
     <w:p>
@@ -133,7 +133,7 @@
           <w:sz w:val="22"/>
           <w:shd w:fill="auto" w:val="clear"/>
         </w:rPr>
-        <w:t xml:space="preserve">habari na karibu kwa mada hii</w:t>
+        <w:t xml:space="preserve">hello and welcome to this presentation</w:t>
       </w:r>
     </w:p>
     <w:p>
@@ -200,7 +200,7 @@
           <w:sz w:val="22"/>
           <w:shd w:fill="auto" w:val="clear"/>
         </w:rPr>
-        <w:t xml:space="preserve">juu ya John Conway</w:t>
+        <w:t xml:space="preserve">on John Conway's</w:t>
       </w:r>
     </w:p>
     <w:p>
@@ -267,7 +267,7 @@
           <w:sz w:val="22"/>
           <w:shd w:fill="auto" w:val="clear"/>
         </w:rPr>
-        <w:t xml:space="preserve">Mchezo wa Maisha </w:t>
+        <w:t xml:space="preserve">Game of Life </w:t>
       </w:r>
     </w:p>
     <w:p>
@@ -334,7 +334,7 @@
           <w:sz w:val="22"/>
           <w:shd w:fill="auto" w:val="clear"/>
         </w:rPr>
-        <w:t xml:space="preserve">Mchezo wa maisha ni</w:t>
+        <w:t xml:space="preserve">The game of life is a</w:t>
       </w:r>
     </w:p>
     <w:p>
@@ -401,7 +401,7 @@
           <w:sz w:val="22"/>
           <w:shd w:fill="auto" w:val="clear"/>
         </w:rPr>
-        <w:t xml:space="preserve">Mchezo wa maisha ni otomatiki ya rununu</w:t>
+        <w:t xml:space="preserve">The game of life is a cellular automation</w:t>
       </w:r>
     </w:p>
     <w:p>
@@ -468,7 +468,7 @@
           <w:sz w:val="22"/>
           <w:shd w:fill="auto" w:val="clear"/>
         </w:rPr>
-        <w:t xml:space="preserve">otomatiki ya seli</w:t>
+        <w:t xml:space="preserve">cellular automation</w:t>
       </w:r>
     </w:p>
     <w:p>
@@ -535,7 +535,7 @@
           <w:sz w:val="22"/>
           <w:shd w:fill="auto" w:val="clear"/>
         </w:rPr>
-        <w:t xml:space="preserve">ilivumbuliwa na mwanahisabati wa Cambridge</w:t>
+        <w:t xml:space="preserve">invented by a Cambridge Mathematician</w:t>
       </w:r>
     </w:p>
     <w:p>
@@ -669,33 +669,33 @@
           <w:sz w:val="22"/>
           <w:shd w:fill="auto" w:val="clear"/>
         </w:rPr>
-        <w:t xml:space="preserve">Mchezo huu una mkusanyiko wa</w:t>
-      </w:r>
-    </w:p>
-    <w:p>
-      <w:pPr>
-        <w:spacing w:before="0" w:after="0" w:line="240"/>
-        <w:ind w:right="0" w:left="0" w:firstLine="0"/>
-        <w:jc w:val="left"/>
-        <w:rPr>
-          <w:rFonts w:ascii="Courier New" w:hAnsi="Courier New" w:cs="Courier New" w:eastAsia="Courier New"/>
-          <w:color w:val="auto"/>
-          <w:spacing w:val="0"/>
-          <w:position w:val="0"/>
-          <w:sz w:val="22"/>
-          <w:shd w:fill="auto" w:val="clear"/>
-        </w:rPr>
-      </w:pPr>
-      <w:r>
-        <w:rPr>
-          <w:rFonts w:ascii="Courier New" w:hAnsi="Courier New" w:cs="Courier New" w:eastAsia="Courier New"/>
-          <w:color w:val="auto"/>
-          <w:spacing w:val="0"/>
-          <w:position w:val="0"/>
-          <w:sz w:val="22"/>
-          <w:shd w:fill="auto" w:val="clear"/>
-        </w:rPr>
-        <w:t>seli</w:t>
+        <w:t xml:space="preserve">This game consists of a collection of</w:t>
+      </w:r>
+    </w:p>
+    <w:p>
+      <w:pPr>
+        <w:spacing w:before="0" w:after="0" w:line="240"/>
+        <w:ind w:right="0" w:left="0" w:firstLine="0"/>
+        <w:jc w:val="left"/>
+        <w:rPr>
+          <w:rFonts w:ascii="Courier New" w:hAnsi="Courier New" w:cs="Courier New" w:eastAsia="Courier New"/>
+          <w:color w:val="auto"/>
+          <w:spacing w:val="0"/>
+          <w:position w:val="0"/>
+          <w:sz w:val="22"/>
+          <w:shd w:fill="auto" w:val="clear"/>
+        </w:rPr>
+      </w:pPr>
+      <w:r>
+        <w:rPr>
+          <w:rFonts w:ascii="Courier New" w:hAnsi="Courier New" w:cs="Courier New" w:eastAsia="Courier New"/>
+          <w:color w:val="auto"/>
+          <w:spacing w:val="0"/>
+          <w:position w:val="0"/>
+          <w:sz w:val="22"/>
+          <w:shd w:fill="auto" w:val="clear"/>
+        </w:rPr>
+        <w:t>cells</w:t>
       </w:r>
     </w:p>
     <w:p>
@@ -762,7 +762,7 @@
           <w:sz w:val="22"/>
           <w:shd w:fill="auto" w:val="clear"/>
         </w:rPr>
-        <w:t>seli</w:t>
+        <w:t>cells</w:t>
       </w:r>
     </w:p>
     <w:p>
@@ -829,7 +829,7 @@
           <w:sz w:val="22"/>
           <w:shd w:fill="auto" w:val="clear"/>
         </w:rPr>
-        <w:t xml:space="preserve">kwa kuzingatia sheria chache za hisabati</w:t>
+        <w:t xml:space="preserve">based on a few mathematical rules</w:t>
       </w:r>
     </w:p>
     <w:p>
@@ -896,7 +896,7 @@
           <w:sz w:val="22"/>
           <w:shd w:fill="auto" w:val="clear"/>
         </w:rPr>
-        <w:t xml:space="preserve">Seli zinaweza kuishi,</w:t>
+        <w:t xml:space="preserve">The cells can live,</w:t>
       </w:r>
     </w:p>
     <w:p>
@@ -989,7 +989,7 @@
           <w:sz w:val="22"/>
           <w:shd w:fill="auto" w:val="clear"/>
         </w:rPr>
-        <w:t xml:space="preserve">seli zinaweza kufa,</w:t>
+        <w:t xml:space="preserve">the cells can die,</w:t>
       </w:r>
     </w:p>
     <w:p>
@@ -1082,7 +1082,7 @@
           <w:sz w:val="22"/>
           <w:shd w:fill="auto" w:val="clear"/>
         </w:rPr>
-        <w:t xml:space="preserve">au kuzidisha</w:t>
+        <w:t xml:space="preserve">or multiply</w:t>
       </w:r>
     </w:p>
     <w:p>
@@ -1149,7 +1149,7 @@
           <w:sz w:val="22"/>
           <w:shd w:fill="auto" w:val="clear"/>
         </w:rPr>
-        <w:t xml:space="preserve">Kulingana na hali ya awali,</w:t>
+        <w:t xml:space="preserve">Depending on the initial conditions,</w:t>
       </w:r>
     </w:p>
     <w:p>
@@ -1216,7 +1216,7 @@
           <w:sz w:val="22"/>
           <w:shd w:fill="auto" w:val="clear"/>
         </w:rPr>
-        <w:t xml:space="preserve">seli huunda mifumo mbalimbali</w:t>
+        <w:t xml:space="preserve">the cells form various patterns</w:t>
       </w:r>
     </w:p>
     <w:p>
@@ -1283,7 +1283,7 @@
           <w:sz w:val="22"/>
           <w:shd w:fill="auto" w:val="clear"/>
         </w:rPr>
-        <w:t xml:space="preserve">katika kipindi chote cha mchezo.</w:t>
+        <w:t xml:space="preserve">throughout the course of the game.</w:t>
       </w:r>
     </w:p>
     <w:p>
@@ -1350,7 +1350,7 @@
           <w:sz w:val="22"/>
           <w:shd w:fill="auto" w:val="clear"/>
         </w:rPr>
-        <w:t xml:space="preserve">Sasa hebu tuangalie sheria za mchezo.</w:t>
+        <w:t xml:space="preserve">Now, let's have a look at the rules of the game.</w:t>
       </w:r>
     </w:p>
     <w:p>
@@ -1417,7 +1417,7 @@
           <w:sz w:val="22"/>
           <w:shd w:fill="auto" w:val="clear"/>
         </w:rPr>
-        <w:t xml:space="preserve">Mchezo huu una sheria 4 ambazo</w:t>
+        <w:t xml:space="preserve">This game consists of 4 rules that</w:t>
       </w:r>
     </w:p>
     <w:p>
@@ -1484,7 +1484,7 @@
           <w:sz w:val="22"/>
           <w:shd w:fill="auto" w:val="clear"/>
         </w:rPr>
-        <w:t xml:space="preserve">kuamua ikiwa seli inaishi,</w:t>
+        <w:t xml:space="preserve">determine if a cell lives,</w:t>
       </w:r>
     </w:p>
     <w:p>
@@ -1551,7 +1551,7 @@
           <w:sz w:val="22"/>
           <w:shd w:fill="auto" w:val="clear"/>
         </w:rPr>
-        <w:t xml:space="preserve">au kufa.</w:t>
+        <w:t xml:space="preserve">or dies.</w:t>
       </w:r>
     </w:p>
     <w:p>
@@ -1618,7 +1618,7 @@
           <w:sz w:val="22"/>
           <w:shd w:fill="auto" w:val="clear"/>
         </w:rPr>
-        <w:t xml:space="preserve">Yote inategemea</w:t>
+        <w:t xml:space="preserve">All depends</w:t>
       </w:r>
     </w:p>
     <w:p>
@@ -1685,7 +1685,7 @@
           <w:sz w:val="22"/>
           <w:shd w:fill="auto" w:val="clear"/>
         </w:rPr>
-        <w:t xml:space="preserve">juu ya ni majirani wangapi wa seli hiyo wako hai</w:t>
+        <w:t xml:space="preserve">on how many of that cell's neighbors are alive</w:t>
       </w:r>
     </w:p>
     <w:p>
@@ -1752,7 +1752,7 @@
           <w:sz w:val="22"/>
           <w:shd w:fill="auto" w:val="clear"/>
         </w:rPr>
-        <w:t xml:space="preserve">Kanuni ya kwanza;</w:t>
+        <w:t xml:space="preserve">The first rule;</w:t>
       </w:r>
     </w:p>
     <w:p>
@@ -1819,7 +1819,7 @@
           <w:sz w:val="22"/>
           <w:shd w:fill="auto" w:val="clear"/>
         </w:rPr>
-        <w:t xml:space="preserve">Juu ya kuzaliwa</w:t>
+        <w:t xml:space="preserve">On birth</w:t>
       </w:r>
     </w:p>
     <w:p>
@@ -1886,7 +1886,7 @@
           <w:sz w:val="22"/>
           <w:shd w:fill="auto" w:val="clear"/>
         </w:rPr>
-        <w:t xml:space="preserve">Sasa, siku ya </w:t>
+        <w:t xml:space="preserve">Now, on the </w:t>
       </w:r>
       <w:r>
         <w:rPr>
@@ -1898,7 +1898,7 @@
           <w:sz w:val="22"/>
           <w:shd w:fill="auto" w:val="clear"/>
         </w:rPr>
-        <w:t xml:space="preserve">kuzaliwa kwa seli</w:t>
+        <w:t xml:space="preserve">birth of a cell</w:t>
       </w:r>
       <w:r>
         <w:rPr>
@@ -1977,7 +1977,7 @@
           <w:sz w:val="22"/>
           <w:shd w:fill="auto" w:val="clear"/>
         </w:rPr>
-        <w:t xml:space="preserve">Kila seli iliyokufa karibu na majirani watatu hai</w:t>
+        <w:t xml:space="preserve">Each dead cell adjacent to exactly three live neighbors</w:t>
       </w:r>
     </w:p>
     <w:p>
@@ -2045,7 +2045,7 @@
           <w:sz w:val="22"/>
           <w:shd w:fill="auto" w:val="clear"/>
         </w:rPr>
-        <w:t xml:space="preserve">itakuwa live katika kizazi kijacho</w:t>
+        <w:t xml:space="preserve">will become live in the next generation</w:t>
       </w:r>
     </w:p>
     <w:p>
@@ -2113,7 +2113,7 @@
           <w:sz w:val="22"/>
           <w:shd w:fill="auto" w:val="clear"/>
         </w:rPr>
-        <w:t xml:space="preserve">kwa mfano</w:t>
+        <w:t xml:space="preserve">for example</w:t>
       </w:r>
     </w:p>
     <w:p>
@@ -2180,7 +2180,7 @@
           <w:sz w:val="22"/>
           <w:shd w:fill="auto" w:val="clear"/>
         </w:rPr>
-        <w:t xml:space="preserve">Wacha tutumie gridi hapa,</w:t>
+        <w:t xml:space="preserve">Let us use the grid here,</w:t>
       </w:r>
     </w:p>
     <w:p>
@@ -2247,7 +2247,7 @@
           <w:sz w:val="22"/>
           <w:shd w:fill="auto" w:val="clear"/>
         </w:rPr>
-        <w:t xml:space="preserve">Kwa kutumia njano post yake</w:t>
+        <w:t xml:space="preserve">Using yellow post it</w:t>
       </w:r>
     </w:p>
     <w:p>
@@ -2314,7 +2314,7 @@
           <w:sz w:val="22"/>
           <w:shd w:fill="auto" w:val="clear"/>
         </w:rPr>
-        <w:t xml:space="preserve">kuwakilisha seli hai,</w:t>
+        <w:t xml:space="preserve">to represent a live cell,</w:t>
       </w:r>
     </w:p>
     <w:p>
@@ -2381,7 +2381,7 @@
           <w:sz w:val="22"/>
           <w:shd w:fill="auto" w:val="clear"/>
         </w:rPr>
-        <w:t xml:space="preserve">hakuna post yake</w:t>
+        <w:t xml:space="preserve">a no post it</w:t>
       </w:r>
     </w:p>
     <w:p>
@@ -2448,7 +2448,7 @@
           <w:sz w:val="22"/>
           <w:shd w:fill="auto" w:val="clear"/>
         </w:rPr>
-        <w:t xml:space="preserve">kuwakilisha seli iliyokufa,</w:t>
+        <w:t xml:space="preserve">to represent a dead cell,</w:t>
       </w:r>
     </w:p>
     <w:p>
@@ -2515,7 +2515,7 @@
           <w:sz w:val="22"/>
           <w:shd w:fill="auto" w:val="clear"/>
         </w:rPr>
-        <w:t xml:space="preserve">na chapisho la bluu</w:t>
+        <w:t xml:space="preserve">and a blue post it</w:t>
       </w:r>
     </w:p>
     <w:p>
@@ -2582,7 +2582,7 @@
           <w:sz w:val="22"/>
           <w:shd w:fill="auto" w:val="clear"/>
         </w:rPr>
-        <w:t xml:space="preserve">kupigia mstari kiini kilichozaliwa</w:t>
+        <w:t xml:space="preserve">to underline a newborn cell</w:t>
       </w:r>
     </w:p>
     <w:p>
@@ -2649,7 +2649,7 @@
           <w:sz w:val="22"/>
           <w:shd w:fill="auto" w:val="clear"/>
         </w:rPr>
-        <w:t xml:space="preserve">ambayo basi inakuwa tu</w:t>
+        <w:t xml:space="preserve">which then just becomes</w:t>
       </w:r>
     </w:p>
     <w:p>
@@ -2716,7 +2716,7 @@
           <w:sz w:val="22"/>
           <w:shd w:fill="auto" w:val="clear"/>
         </w:rPr>
-        <w:t xml:space="preserve">seli ya kawaida katika njano</w:t>
+        <w:t xml:space="preserve">a normal cell in yellow</w:t>
       </w:r>
     </w:p>
     <w:p>
@@ -2784,7 +2784,7 @@
           <w:sz w:val="22"/>
           <w:shd w:fill="auto" w:val="clear"/>
         </w:rPr>
-        <w:t xml:space="preserve">kwa mfano</w:t>
+        <w:t xml:space="preserve">for example</w:t>
       </w:r>
     </w:p>
     <w:p>
@@ -2851,7 +2851,7 @@
           <w:sz w:val="22"/>
           <w:shd w:fill="auto" w:val="clear"/>
         </w:rPr>
-        <w:t xml:space="preserve">ikiwa tuna seli</w:t>
+        <w:t xml:space="preserve">if we have cells</w:t>
       </w:r>
     </w:p>
     <w:p>
@@ -2918,7 +2918,7 @@
           <w:sz w:val="22"/>
           <w:shd w:fill="auto" w:val="clear"/>
         </w:rPr>
-        <w:t xml:space="preserve">Katika usanidi huu</w:t>
+        <w:t xml:space="preserve">In this configuration</w:t>
       </w:r>
     </w:p>
     <w:p>
@@ -2986,7 +2986,7 @@
           <w:sz w:val="22"/>
           <w:shd w:fill="auto" w:val="clear"/>
         </w:rPr>
-        <w:t xml:space="preserve">Kanuni inasema hivyo</w:t>
+        <w:t xml:space="preserve">The rule states that</w:t>
       </w:r>
     </w:p>
     <w:p>
@@ -3054,7 +3054,7 @@
           <w:sz w:val="22"/>
           <w:shd w:fill="auto" w:val="clear"/>
         </w:rPr>
-        <w:t xml:space="preserve">Kila seli iliyokufa karibu na majirani watatu hai</w:t>
+        <w:t xml:space="preserve">Each dead cell adjacent to three live neighbors</w:t>
       </w:r>
     </w:p>
     <w:p>
@@ -3122,7 +3122,7 @@
           <w:sz w:val="22"/>
           <w:shd w:fill="auto" w:val="clear"/>
         </w:rPr>
-        <w:t xml:space="preserve">itakuwa live katika kizazi kijacho.</w:t>
+        <w:t xml:space="preserve">will become live in the next generation.</w:t>
       </w:r>
     </w:p>
     <w:p>
@@ -3189,7 +3189,7 @@
           <w:sz w:val="22"/>
           <w:shd w:fill="auto" w:val="clear"/>
         </w:rPr>
-        <w:t xml:space="preserve">Sasa katika kesi hii majirani wanamaanisha</w:t>
+        <w:t xml:space="preserve">Now in this case the neighbors mean</w:t>
       </w:r>
     </w:p>
     <w:p>
@@ -3256,7 +3256,7 @@
           <w:sz w:val="22"/>
           <w:shd w:fill="auto" w:val="clear"/>
         </w:rPr>
-        <w:t xml:space="preserve">kushoto kulia, </w:t>
+        <w:t xml:space="preserve">left, right, </w:t>
       </w:r>
     </w:p>
     <w:p>
@@ -3323,7 +3323,7 @@
           <w:sz w:val="22"/>
           <w:shd w:fill="auto" w:val="clear"/>
         </w:rPr>
-        <w:t xml:space="preserve">juu, hadi chini</w:t>
+        <w:t xml:space="preserve">to the top, to the bottom</w:t>
       </w:r>
     </w:p>
     <w:p>
@@ -3390,7 +3390,7 @@
           <w:sz w:val="22"/>
           <w:shd w:fill="auto" w:val="clear"/>
         </w:rPr>
-        <w:t xml:space="preserve">na diagonal.</w:t>
+        <w:t xml:space="preserve">and diagonal.</w:t>
       </w:r>
     </w:p>
     <w:p>
@@ -3457,7 +3457,7 @@
           <w:sz w:val="22"/>
           <w:shd w:fill="auto" w:val="clear"/>
         </w:rPr>
-        <w:t xml:space="preserve">Katika usanidi huu sisi tu</w:t>
+        <w:t xml:space="preserve">In this configuration we only</w:t>
       </w:r>
     </w:p>
     <w:p>
@@ -3524,7 +3524,7 @@
           <w:sz w:val="22"/>
           <w:shd w:fill="auto" w:val="clear"/>
         </w:rPr>
-        <w:t xml:space="preserve">kuwa na jirani mmoja aliyekufa yaani</w:t>
+        <w:t xml:space="preserve">have one dead neighbor that is</w:t>
       </w:r>
     </w:p>
     <w:p>
@@ -3591,7 +3591,7 @@
           <w:sz w:val="22"/>
           <w:shd w:fill="auto" w:val="clear"/>
         </w:rPr>
-        <w:t xml:space="preserve">karibu na majirani watatu hai</w:t>
+        <w:t xml:space="preserve">adjacent to three live neighbors</w:t>
       </w:r>
     </w:p>
     <w:p>
@@ -3658,7 +3658,7 @@
           <w:sz w:val="22"/>
           <w:shd w:fill="auto" w:val="clear"/>
         </w:rPr>
-        <w:t xml:space="preserve">na hiyo hapa</w:t>
+        <w:t xml:space="preserve">and that is here</w:t>
       </w:r>
     </w:p>
     <w:p>
@@ -3725,7 +3725,7 @@
           <w:sz w:val="22"/>
           <w:shd w:fill="auto" w:val="clear"/>
         </w:rPr>
-        <w:t xml:space="preserve">kwa hivyo tuna mtoto mmoja aliyezaliwa </w:t>
+        <w:t xml:space="preserve">so we have one new born </w:t>
       </w:r>
     </w:p>
     <w:p>
@@ -3792,7 +3792,7 @@
           <w:sz w:val="22"/>
           <w:shd w:fill="auto" w:val="clear"/>
         </w:rPr>
-        <w:t xml:space="preserve">ambayo baadaye inakuwa hai</w:t>
+        <w:t xml:space="preserve">which then becomes live</w:t>
       </w:r>
     </w:p>
     <w:p>
@@ -3859,7 +3859,7 @@
           <w:sz w:val="22"/>
           <w:shd w:fill="auto" w:val="clear"/>
         </w:rPr>
-        <w:t xml:space="preserve">katika kizazi kijacho.</w:t>
+        <w:t xml:space="preserve">in the next generation.</w:t>
       </w:r>
     </w:p>
     <w:p>
@@ -3926,7 +3926,7 @@
           <w:sz w:val="22"/>
           <w:shd w:fill="auto" w:val="clear"/>
         </w:rPr>
-        <w:t xml:space="preserve">Sheria inayofuata </w:t>
+        <w:t xml:space="preserve">The next rule on </w:t>
       </w:r>
     </w:p>
     <w:p>
@@ -3994,7 +3994,7 @@
           <w:sz w:val="22"/>
           <w:shd w:fill="auto" w:val="clear"/>
         </w:rPr>
-        <w:t xml:space="preserve">kifo kwa kutengwa</w:t>
+        <w:t xml:space="preserve">death by isolation</w:t>
       </w:r>
     </w:p>
     <w:p>
@@ -4062,7 +4062,7 @@
           <w:sz w:val="22"/>
           <w:shd w:fill="auto" w:val="clear"/>
         </w:rPr>
-        <w:t xml:space="preserve">inasema kwamba</w:t>
+        <w:t xml:space="preserve">states that</w:t>
       </w:r>
     </w:p>
     <w:p>
@@ -4130,7 +4130,7 @@
           <w:sz w:val="22"/>
           <w:shd w:fill="auto" w:val="clear"/>
         </w:rPr>
-        <w:t xml:space="preserve">Kila seli hai iliyo na jirani mmoja au wachache hai itakufa katika kizazi kijacho.</w:t>
+        <w:t xml:space="preserve">Each live cell with one or few live neighbors will die in the next generation.</w:t>
       </w:r>
     </w:p>
     <w:p>
@@ -4197,7 +4197,7 @@
           <w:sz w:val="22"/>
           <w:shd w:fill="auto" w:val="clear"/>
         </w:rPr>
-        <w:t xml:space="preserve">Sasa, hebu tuangalie kiini jirani</w:t>
+        <w:t xml:space="preserve">Now, let's look at the cell neighboring</w:t>
       </w:r>
     </w:p>
     <w:p>
@@ -4264,7 +4264,7 @@
           <w:sz w:val="22"/>
           <w:shd w:fill="auto" w:val="clear"/>
         </w:rPr>
-        <w:t xml:space="preserve">seli moja hai</w:t>
+        <w:t xml:space="preserve">one live cell</w:t>
       </w:r>
     </w:p>
     <w:p>
@@ -4331,7 +4331,7 @@
           <w:sz w:val="22"/>
           <w:shd w:fill="auto" w:val="clear"/>
         </w:rPr>
-        <w:t xml:space="preserve">huku majirani waliobaki wakiwa wamekufa.</w:t>
+        <w:t xml:space="preserve">with the remaining neighbors dead.</w:t>
       </w:r>
     </w:p>
     <w:p>
@@ -4424,7 +4424,7 @@
           <w:sz w:val="22"/>
           <w:shd w:fill="auto" w:val="clear"/>
         </w:rPr>
-        <w:t xml:space="preserve">Kutumia kanuni,</w:t>
+        <w:t xml:space="preserve">Applying the rules,</w:t>
       </w:r>
     </w:p>
     <w:p>
@@ -4491,7 +4491,7 @@
           <w:sz w:val="22"/>
           <w:shd w:fill="auto" w:val="clear"/>
         </w:rPr>
-        <w:t xml:space="preserve">seli hii,</w:t>
+        <w:t xml:space="preserve">this cell,</w:t>
       </w:r>
     </w:p>
     <w:p>
@@ -4558,7 +4558,7 @@
           <w:sz w:val="22"/>
           <w:shd w:fill="auto" w:val="clear"/>
         </w:rPr>
-        <w:t xml:space="preserve">hufa kwa sababu imetengwa.</w:t>
+        <w:t xml:space="preserve">dies because it is isolated.</w:t>
       </w:r>
     </w:p>
     <w:p>
@@ -4625,7 +4625,7 @@
           <w:sz w:val="22"/>
           <w:shd w:fill="auto" w:val="clear"/>
         </w:rPr>
-        <w:t xml:space="preserve">kwa sababu kuna seli mbili tu zilizo hai</w:t>
+        <w:t xml:space="preserve">because there are only two cells alive</w:t>
       </w:r>
     </w:p>
     <w:p>
@@ -4692,7 +4692,7 @@
           <w:sz w:val="22"/>
           <w:shd w:fill="auto" w:val="clear"/>
         </w:rPr>
-        <w:t xml:space="preserve">Kwa sababu kuna seli mbili tu zilizo hai</w:t>
+        <w:t xml:space="preserve">Because there are only two cells alive</w:t>
       </w:r>
     </w:p>
     <w:p>
@@ -4759,7 +4759,7 @@
           <w:sz w:val="22"/>
           <w:shd w:fill="auto" w:val="clear"/>
         </w:rPr>
-        <w:t xml:space="preserve">kwenye bodi na moja tu</w:t>
+        <w:t xml:space="preserve">in the board with only one</w:t>
       </w:r>
     </w:p>
     <w:p>
@@ -4826,7 +4826,7 @@
           <w:sz w:val="22"/>
           <w:shd w:fill="auto" w:val="clear"/>
         </w:rPr>
-        <w:t xml:space="preserve">jirani kuishi,</w:t>
+        <w:t xml:space="preserve">live neighbor,</w:t>
       </w:r>
     </w:p>
     <w:p>
@@ -6250,7 +6250,7 @@
           <w:sz w:val="22"/>
           <w:shd w:fill="auto" w:val="clear"/>
         </w:rPr>
-        <w:t xml:space="preserve">Kutumia kanuni,</w:t>
+        <w:t xml:space="preserve">Applying the rules,</w:t>
       </w:r>
     </w:p>
     <w:p>
@@ -7658,7 +7658,7 @@
           <w:sz w:val="22"/>
           <w:shd w:fill="auto" w:val="clear"/>
         </w:rPr>
-        <w:t>Mbona?</w:t>
+        <w:t>Why?</w:t>
       </w:r>
     </w:p>
     <w:p>
@@ -8303,7 +8303,7 @@
           <w:sz w:val="22"/>
           <w:shd w:fill="auto" w:val="clear"/>
         </w:rPr>
-        <w:t xml:space="preserve">kwa mfano </w:t>
+        <w:t xml:space="preserve">for example </w:t>
       </w:r>
     </w:p>
     <w:p>
@@ -11583,7 +11583,7 @@
           <w:sz w:val="22"/>
           <w:shd w:fill="auto" w:val="clear"/>
         </w:rPr>
-        <w:t xml:space="preserve">Kutumia kanuni,</w:t>
+        <w:t xml:space="preserve">Applying the rules,</w:t>
       </w:r>
     </w:p>
     <w:p>

</xml_diff>